<commit_message>
docs: clarify isBaseClass as an attribute field
</commit_message>
<xml_diff>
--- a/docs/src/DEVISER_MANUAL_v1.0-edited.docx
+++ b/docs/src/DEVISER_MANUAL_v1.0-edited.docx
@@ -8674,6 +8674,7 @@
           <w:id w:val="780454942"/>
           <w:citation/>
         </w:sdtPr>
+        <w:sdtEndPr/>
         <w:sdtContent>
           <w:r>
             <w:rPr>
@@ -9230,6 +9231,7 @@
           <w:id w:val="1564670144"/>
           <w:citation/>
         </w:sdtPr>
+        <w:sdtEndPr/>
         <w:sdtContent>
           <w:r>
             <w:rPr>
@@ -9378,6 +9380,7 @@
           <w:id w:val="-310174477"/>
           <w:citation/>
         </w:sdtPr>
+        <w:sdtEndPr/>
         <w:sdtContent>
           <w:r>
             <w:rPr>
@@ -9490,6 +9493,7 @@
           <w:id w:val="320629405"/>
           <w:citation/>
         </w:sdtPr>
+        <w:sdtEndPr/>
         <w:sdtContent>
           <w:r>
             <w:rPr>
@@ -11163,14 +11167,27 @@
       <w:r>
         <w:t xml:space="preserve">Figure </w:t>
       </w:r>
-      <w:fldSimple w:instr=" SEQ Figure \* ARABIC ">
-        <w:r>
-          <w:rPr>
-            <w:noProof/>
-          </w:rPr>
-          <w:t>1</w:t>
-        </w:r>
-      </w:fldSimple>
+      <w:r>
+        <w:fldChar w:fldCharType="begin"/>
+      </w:r>
+      <w:r>
+        <w:instrText xml:space="preserve"> SEQ Figure \* ARABIC </w:instrText>
+      </w:r>
+      <w:r>
+        <w:fldChar w:fldCharType="separate"/>
+      </w:r>
+      <w:r>
+        <w:rPr>
+          <w:noProof/>
+        </w:rPr>
+        <w:t>1</w:t>
+      </w:r>
+      <w:r>
+        <w:rPr>
+          <w:noProof/>
+        </w:rPr>
+        <w:fldChar w:fldCharType="end"/>
+      </w:r>
       <w:bookmarkEnd w:id="12"/>
       <w:r>
         <w:t xml:space="preserve"> </w:t>
@@ -11977,6 +11994,7 @@
           <w:id w:val="-1754655550"/>
           <w:citation/>
         </w:sdtPr>
+        <w:sdtEndPr/>
         <w:sdtContent>
           <w:r>
             <w:rPr>
@@ -13306,14 +13324,27 @@
       <w:r>
         <w:t xml:space="preserve">SBML snippet </w:t>
       </w:r>
-      <w:fldSimple w:instr=" SEQ SBML_snippet \* ARABIC ">
-        <w:r>
-          <w:rPr>
-            <w:noProof/>
-          </w:rPr>
-          <w:t>1</w:t>
-        </w:r>
-      </w:fldSimple>
+      <w:r>
+        <w:fldChar w:fldCharType="begin"/>
+      </w:r>
+      <w:r>
+        <w:instrText xml:space="preserve"> SEQ SBML_snippet \* ARABIC </w:instrText>
+      </w:r>
+      <w:r>
+        <w:fldChar w:fldCharType="separate"/>
+      </w:r>
+      <w:r>
+        <w:rPr>
+          <w:noProof/>
+        </w:rPr>
+        <w:t>1</w:t>
+      </w:r>
+      <w:r>
+        <w:rPr>
+          <w:noProof/>
+        </w:rPr>
+        <w:fldChar w:fldCharType="end"/>
+      </w:r>
       <w:bookmarkEnd w:id="17"/>
       <w:r>
         <w:t>: The &lt;</w:t>
@@ -13758,14 +13789,27 @@
       <w:r>
         <w:t xml:space="preserve">Figure </w:t>
       </w:r>
-      <w:fldSimple w:instr=" SEQ Figure \* ARABIC ">
-        <w:r>
-          <w:rPr>
-            <w:noProof/>
-          </w:rPr>
-          <w:t>3</w:t>
-        </w:r>
-      </w:fldSimple>
+      <w:r>
+        <w:fldChar w:fldCharType="begin"/>
+      </w:r>
+      <w:r>
+        <w:instrText xml:space="preserve"> SEQ Figure \* ARABIC </w:instrText>
+      </w:r>
+      <w:r>
+        <w:fldChar w:fldCharType="separate"/>
+      </w:r>
+      <w:r>
+        <w:rPr>
+          <w:noProof/>
+        </w:rPr>
+        <w:t>3</w:t>
+      </w:r>
+      <w:r>
+        <w:rPr>
+          <w:noProof/>
+        </w:rPr>
+        <w:fldChar w:fldCharType="end"/>
+      </w:r>
       <w:bookmarkEnd w:id="19"/>
       <w:r>
         <w:t>: The Numbers and Offsets information box</w:t>
@@ -15236,14 +15280,27 @@
                             <w:r>
                               <w:t xml:space="preserve">SBML snippet </w:t>
                             </w:r>
-                            <w:fldSimple w:instr=" SEQ SBML_snippet \* ARABIC ">
-                              <w:r>
-                                <w:rPr>
-                                  <w:noProof/>
-                                </w:rPr>
-                                <w:t>2</w:t>
-                              </w:r>
-                            </w:fldSimple>
+                            <w:r>
+                              <w:fldChar w:fldCharType="begin"/>
+                            </w:r>
+                            <w:r>
+                              <w:instrText xml:space="preserve"> SEQ SBML_snippet \* ARABIC </w:instrText>
+                            </w:r>
+                            <w:r>
+                              <w:fldChar w:fldCharType="separate"/>
+                            </w:r>
+                            <w:r>
+                              <w:rPr>
+                                <w:noProof/>
+                              </w:rPr>
+                              <w:t>2</w:t>
+                            </w:r>
+                            <w:r>
+                              <w:rPr>
+                                <w:noProof/>
+                              </w:rPr>
+                              <w:fldChar w:fldCharType="end"/>
+                            </w:r>
                             <w:bookmarkEnd w:id="26"/>
                             <w:r>
                               <w:t>: SBML representation of a Reaction object</w:t>
@@ -17407,73 +17464,86 @@
           <w:i w:val="0"/>
         </w:rPr>
       </w:pPr>
-      <w:bookmarkStart w:id="30" w:name="_Ref419119191"/>
-      <w:bookmarkStart w:id="31" w:name="_Toc434750588"/>
+      <w:bookmarkStart w:id="28" w:name="_Ref419119191"/>
+      <w:bookmarkStart w:id="29" w:name="_Toc434750588"/>
       <w:r>
         <w:t xml:space="preserve">Figure </w:t>
       </w:r>
-      <w:fldSimple w:instr=" SEQ Figure \* ARABIC ">
-        <w:r>
-          <w:rPr>
-            <w:noProof/>
-          </w:rPr>
-          <w:t>6</w:t>
-        </w:r>
-      </w:fldSimple>
+      <w:r>
+        <w:fldChar w:fldCharType="begin"/>
+      </w:r>
+      <w:r>
+        <w:instrText xml:space="preserve"> SEQ Figure \* ARABIC </w:instrText>
+      </w:r>
+      <w:r>
+        <w:fldChar w:fldCharType="separate"/>
+      </w:r>
+      <w:r>
+        <w:rPr>
+          <w:noProof/>
+        </w:rPr>
+        <w:t>6</w:t>
+      </w:r>
+      <w:r>
+        <w:rPr>
+          <w:noProof/>
+        </w:rPr>
+        <w:fldChar w:fldCharType="end"/>
+      </w:r>
+      <w:bookmarkEnd w:id="28"/>
+      <w:r>
+        <w:t xml:space="preserve"> </w:t>
+      </w:r>
+      <w:r>
+        <w:rPr>
+          <w:i w:val="0"/>
+        </w:rPr>
+        <w:t xml:space="preserve">Snapshot of part of </w:t>
+      </w:r>
+      <w:proofErr w:type="spellStart"/>
+      <w:r>
+        <w:rPr>
+          <w:i w:val="0"/>
+        </w:rPr>
+        <w:t>libSBML</w:t>
+      </w:r>
+      <w:proofErr w:type="spellEnd"/>
+      <w:r>
+        <w:rPr>
+          <w:i w:val="0"/>
+        </w:rPr>
+        <w:t xml:space="preserve"> class </w:t>
+      </w:r>
+      <w:r>
+        <w:rPr>
+          <w:i w:val="0"/>
+        </w:rPr>
+        <w:t>hierarchy</w:t>
+      </w:r>
+      <w:bookmarkEnd w:id="29"/>
+    </w:p>
+    <w:p/>
+    <w:p>
+      <w:pPr>
+        <w:pStyle w:val="Heading3"/>
+        <w:rPr>
+          <w:lang w:val="en-US"/>
+        </w:rPr>
+      </w:pPr>
+      <w:bookmarkStart w:id="30" w:name="_Toc434750557"/>
+      <w:r>
+        <w:rPr>
+          <w:lang w:val="en-US"/>
+        </w:rPr>
+        <w:t>G</w:t>
+      </w:r>
+      <w:r>
+        <w:rPr>
+          <w:lang w:val="en-US"/>
+        </w:rPr>
+        <w:t>eneral class description</w:t>
+      </w:r>
       <w:bookmarkEnd w:id="30"/>
-      <w:r>
-        <w:t xml:space="preserve"> </w:t>
-      </w:r>
-      <w:r>
-        <w:rPr>
-          <w:i w:val="0"/>
-        </w:rPr>
-        <w:t xml:space="preserve">Snapshot of part of </w:t>
-      </w:r>
-      <w:proofErr w:type="spellStart"/>
-      <w:r>
-        <w:rPr>
-          <w:i w:val="0"/>
-        </w:rPr>
-        <w:t>libSBML</w:t>
-      </w:r>
-      <w:proofErr w:type="spellEnd"/>
-      <w:r>
-        <w:rPr>
-          <w:i w:val="0"/>
-        </w:rPr>
-        <w:t xml:space="preserve"> class </w:t>
-      </w:r>
-      <w:r>
-        <w:rPr>
-          <w:i w:val="0"/>
-        </w:rPr>
-        <w:t>hierarchy</w:t>
-      </w:r>
-      <w:bookmarkEnd w:id="31"/>
-    </w:p>
-    <w:p/>
-    <w:p>
-      <w:pPr>
-        <w:pStyle w:val="Heading3"/>
-        <w:rPr>
-          <w:lang w:val="en-US"/>
-        </w:rPr>
-      </w:pPr>
-      <w:bookmarkStart w:id="32" w:name="_Toc434750557"/>
-      <w:r>
-        <w:rPr>
-          <w:lang w:val="en-US"/>
-        </w:rPr>
-        <w:t>G</w:t>
-      </w:r>
-      <w:r>
-        <w:rPr>
-          <w:lang w:val="en-US"/>
-        </w:rPr>
-        <w:t>eneral class description</w:t>
-      </w:r>
-      <w:bookmarkEnd w:id="32"/>
     </w:p>
     <w:p>
       <w:pPr>
@@ -17706,8 +17776,8 @@
           <w:lang w:val="en-US"/>
         </w:rPr>
       </w:pPr>
-      <w:bookmarkStart w:id="33" w:name="_Ref418687437"/>
-      <w:bookmarkStart w:id="34" w:name="_Toc434750589"/>
+      <w:bookmarkStart w:id="31" w:name="_Ref418687437"/>
+      <w:bookmarkStart w:id="32" w:name="_Toc434750589"/>
       <w:r>
         <w:rPr>
           <w:lang w:val="en-US"/>
@@ -17746,7 +17816,7 @@
         </w:rPr>
         <w:fldChar w:fldCharType="end"/>
       </w:r>
-      <w:bookmarkEnd w:id="33"/>
+      <w:bookmarkEnd w:id="31"/>
       <w:r>
         <w:rPr>
           <w:rFonts w:cs="Arial"/>
@@ -17765,7 +17835,7 @@
         </w:rPr>
         <w:t>Class’ sheet</w:t>
       </w:r>
-      <w:bookmarkEnd w:id="34"/>
+      <w:bookmarkEnd w:id="32"/>
     </w:p>
     <w:p>
       <w:pPr>
@@ -18776,14 +18846,14 @@
           <w:lang w:val="en-US"/>
         </w:rPr>
       </w:pPr>
-      <w:bookmarkStart w:id="35" w:name="_Toc434750558"/>
+      <w:bookmarkStart w:id="33" w:name="_Toc434750558"/>
       <w:r>
         <w:rPr>
           <w:lang w:val="en-US"/>
         </w:rPr>
         <w:t>Adding attributes and child elements</w:t>
       </w:r>
-      <w:bookmarkEnd w:id="35"/>
+      <w:bookmarkEnd w:id="33"/>
     </w:p>
     <w:p>
       <w:pPr>
@@ -20547,24 +20617,37 @@
                                 <w:szCs w:val="24"/>
                               </w:rPr>
                             </w:pPr>
-                            <w:bookmarkStart w:id="36" w:name="_Ref434401396"/>
-                            <w:bookmarkStart w:id="37" w:name="_Toc434750619"/>
+                            <w:bookmarkStart w:id="34" w:name="_Ref434401396"/>
+                            <w:bookmarkStart w:id="35" w:name="_Toc434750619"/>
                             <w:r>
                               <w:t xml:space="preserve">Code example </w:t>
                             </w:r>
-                            <w:fldSimple w:instr=" SEQ Code_example \* ARABIC ">
-                              <w:r>
-                                <w:rPr>
-                                  <w:noProof/>
-                                </w:rPr>
-                                <w:t>1</w:t>
-                              </w:r>
-                            </w:fldSimple>
-                            <w:bookmarkEnd w:id="36"/>
+                            <w:r>
+                              <w:fldChar w:fldCharType="begin"/>
+                            </w:r>
+                            <w:r>
+                              <w:instrText xml:space="preserve"> SEQ Code_example \* ARABIC </w:instrText>
+                            </w:r>
+                            <w:r>
+                              <w:fldChar w:fldCharType="separate"/>
+                            </w:r>
+                            <w:r>
+                              <w:rPr>
+                                <w:noProof/>
+                              </w:rPr>
+                              <w:t>1</w:t>
+                            </w:r>
+                            <w:r>
+                              <w:rPr>
+                                <w:noProof/>
+                              </w:rPr>
+                              <w:fldChar w:fldCharType="end"/>
+                            </w:r>
+                            <w:bookmarkEnd w:id="34"/>
                             <w:r>
                               <w:t>: Functions for manipulating attributes with simple types</w:t>
                             </w:r>
-                            <w:bookmarkEnd w:id="37"/>
+                            <w:bookmarkEnd w:id="35"/>
                           </w:p>
                         </w:txbxContent>
                       </wps:txbx>
@@ -20639,14 +20722,14 @@
           <w:lang w:val="en-US"/>
         </w:rPr>
       </w:pPr>
-      <w:bookmarkStart w:id="40" w:name="_Ref435429966"/>
+      <w:bookmarkStart w:id="36" w:name="_Ref435429966"/>
       <w:r>
         <w:rPr>
           <w:lang w:val="en-US"/>
         </w:rPr>
         <w:t>Attribute/child element type ‘array’</w:t>
       </w:r>
-      <w:bookmarkEnd w:id="40"/>
+      <w:bookmarkEnd w:id="36"/>
     </w:p>
     <w:p>
       <w:pPr>
@@ -20781,24 +20864,37 @@
                                 <w:szCs w:val="24"/>
                               </w:rPr>
                             </w:pPr>
-                            <w:bookmarkStart w:id="41" w:name="_Ref434319182"/>
-                            <w:bookmarkStart w:id="42" w:name="_Toc434750616"/>
+                            <w:bookmarkStart w:id="37" w:name="_Ref434319182"/>
+                            <w:bookmarkStart w:id="38" w:name="_Toc434750616"/>
                             <w:r>
                               <w:t xml:space="preserve">SBML snippet </w:t>
                             </w:r>
-                            <w:fldSimple w:instr=" SEQ SBML_snippet \* ARABIC ">
-                              <w:r>
-                                <w:rPr>
-                                  <w:noProof/>
-                                </w:rPr>
-                                <w:t>3</w:t>
-                              </w:r>
-                            </w:fldSimple>
-                            <w:bookmarkEnd w:id="41"/>
+                            <w:r>
+                              <w:fldChar w:fldCharType="begin"/>
+                            </w:r>
+                            <w:r>
+                              <w:instrText xml:space="preserve"> SEQ SBML_snippet \* ARABIC </w:instrText>
+                            </w:r>
+                            <w:r>
+                              <w:fldChar w:fldCharType="separate"/>
+                            </w:r>
+                            <w:r>
+                              <w:rPr>
+                                <w:noProof/>
+                              </w:rPr>
+                              <w:t>3</w:t>
+                            </w:r>
+                            <w:r>
+                              <w:rPr>
+                                <w:noProof/>
+                              </w:rPr>
+                              <w:fldChar w:fldCharType="end"/>
+                            </w:r>
+                            <w:bookmarkEnd w:id="37"/>
                             <w:r>
                               <w:t>: SBML Spatial using a text element that is an array of numbers</w:t>
                             </w:r>
-                            <w:bookmarkEnd w:id="42"/>
+                            <w:bookmarkEnd w:id="38"/>
                           </w:p>
                         </w:txbxContent>
                       </wps:txbx>
@@ -22066,22 +22162,35 @@
                                 <w:szCs w:val="24"/>
                               </w:rPr>
                             </w:pPr>
-                            <w:bookmarkStart w:id="45" w:name="_Toc434750620"/>
+                            <w:bookmarkStart w:id="39" w:name="_Toc434750620"/>
                             <w:r>
                               <w:t xml:space="preserve">Code example </w:t>
                             </w:r>
-                            <w:fldSimple w:instr=" SEQ Code_example \* ARABIC ">
-                              <w:r>
-                                <w:rPr>
-                                  <w:noProof/>
-                                </w:rPr>
-                                <w:t>2</w:t>
-                              </w:r>
-                            </w:fldSimple>
+                            <w:r>
+                              <w:fldChar w:fldCharType="begin"/>
+                            </w:r>
+                            <w:r>
+                              <w:instrText xml:space="preserve"> SEQ Code_example \* ARABIC </w:instrText>
+                            </w:r>
+                            <w:r>
+                              <w:fldChar w:fldCharType="separate"/>
+                            </w:r>
+                            <w:r>
+                              <w:rPr>
+                                <w:noProof/>
+                              </w:rPr>
+                              <w:t>2</w:t>
+                            </w:r>
+                            <w:r>
+                              <w:rPr>
+                                <w:noProof/>
+                              </w:rPr>
+                              <w:fldChar w:fldCharType="end"/>
+                            </w:r>
                             <w:r>
                               <w:t>: Functions produced for child element of 'array' Type</w:t>
                             </w:r>
-                            <w:bookmarkEnd w:id="45"/>
+                            <w:bookmarkEnd w:id="39"/>
                           </w:p>
                         </w:txbxContent>
                       </wps:txbx>
@@ -22391,18 +22500,31 @@
           <w:lang w:val="en-US"/>
         </w:rPr>
       </w:pPr>
-      <w:bookmarkStart w:id="47" w:name="_Toc434750590"/>
+      <w:bookmarkStart w:id="40" w:name="_Toc434750590"/>
       <w:r>
         <w:t xml:space="preserve">Figure </w:t>
       </w:r>
-      <w:fldSimple w:instr=" SEQ Figure \* ARABIC ">
-        <w:r>
-          <w:rPr>
-            <w:noProof/>
-          </w:rPr>
-          <w:t>8</w:t>
-        </w:r>
-      </w:fldSimple>
+      <w:r>
+        <w:fldChar w:fldCharType="begin"/>
+      </w:r>
+      <w:r>
+        <w:instrText xml:space="preserve"> SEQ Figure \* ARABIC </w:instrText>
+      </w:r>
+      <w:r>
+        <w:fldChar w:fldCharType="separate"/>
+      </w:r>
+      <w:r>
+        <w:rPr>
+          <w:noProof/>
+        </w:rPr>
+        <w:t>8</w:t>
+      </w:r>
+      <w:r>
+        <w:rPr>
+          <w:noProof/>
+        </w:rPr>
+        <w:fldChar w:fldCharType="end"/>
+      </w:r>
       <w:r>
         <w:t>: Attributes of type 'array' and '</w:t>
       </w:r>
@@ -22414,7 +22536,7 @@
       <w:r>
         <w:t>'</w:t>
       </w:r>
-      <w:bookmarkEnd w:id="47"/>
+      <w:bookmarkEnd w:id="40"/>
     </w:p>
     <w:p>
       <w:pPr>
@@ -22477,18 +22599,31 @@
                                 <w:szCs w:val="24"/>
                               </w:rPr>
                             </w:pPr>
-                            <w:bookmarkStart w:id="48" w:name="_Toc434750621"/>
+                            <w:bookmarkStart w:id="41" w:name="_Toc434750621"/>
                             <w:r>
                               <w:t xml:space="preserve">Code example </w:t>
                             </w:r>
-                            <w:fldSimple w:instr=" SEQ Code_example \* ARABIC ">
-                              <w:r>
-                                <w:rPr>
-                                  <w:noProof/>
-                                </w:rPr>
-                                <w:t>3</w:t>
-                              </w:r>
-                            </w:fldSimple>
+                            <w:r>
+                              <w:fldChar w:fldCharType="begin"/>
+                            </w:r>
+                            <w:r>
+                              <w:instrText xml:space="preserve"> SEQ Code_example \* ARABIC </w:instrText>
+                            </w:r>
+                            <w:r>
+                              <w:fldChar w:fldCharType="separate"/>
+                            </w:r>
+                            <w:r>
+                              <w:rPr>
+                                <w:noProof/>
+                              </w:rPr>
+                              <w:t>3</w:t>
+                            </w:r>
+                            <w:r>
+                              <w:rPr>
+                                <w:noProof/>
+                              </w:rPr>
+                              <w:fldChar w:fldCharType="end"/>
+                            </w:r>
                             <w:r>
                               <w:t>: Function produced for an attribute of type '</w:t>
                             </w:r>
@@ -22500,7 +22635,7 @@
                             <w:r>
                               <w:t>'</w:t>
                             </w:r>
-                            <w:bookmarkEnd w:id="48"/>
+                            <w:bookmarkEnd w:id="41"/>
                           </w:p>
                         </w:txbxContent>
                       </wps:txbx>
@@ -23452,7 +23587,7 @@
           <w:lang w:val="en-US"/>
         </w:rPr>
       </w:pPr>
-      <w:bookmarkStart w:id="50" w:name="_Ref435429987"/>
+      <w:bookmarkStart w:id="42" w:name="_Ref435429987"/>
       <w:r>
         <w:rPr>
           <w:u w:val="thick" w:color="FF0000"/>
@@ -23487,7 +23622,7 @@
         </w:rPr>
         <w:t>’</w:t>
       </w:r>
-      <w:bookmarkEnd w:id="50"/>
+      <w:bookmarkEnd w:id="42"/>
     </w:p>
     <w:p>
       <w:pPr>
@@ -25017,20 +25152,33 @@
           <w:lang w:val="en-US"/>
         </w:rPr>
       </w:pPr>
-      <w:bookmarkStart w:id="51" w:name="_Ref434656205"/>
-      <w:bookmarkStart w:id="52" w:name="_Toc434750622"/>
+      <w:bookmarkStart w:id="43" w:name="_Ref434656205"/>
+      <w:bookmarkStart w:id="44" w:name="_Toc434750622"/>
       <w:r>
         <w:t xml:space="preserve">Table </w:t>
       </w:r>
-      <w:fldSimple w:instr=" SEQ Table \* ARABIC ">
-        <w:r>
-          <w:rPr>
-            <w:noProof/>
-          </w:rPr>
-          <w:t>1</w:t>
-        </w:r>
-      </w:fldSimple>
-      <w:bookmarkEnd w:id="51"/>
+      <w:r>
+        <w:fldChar w:fldCharType="begin"/>
+      </w:r>
+      <w:r>
+        <w:instrText xml:space="preserve"> SEQ Table \* ARABIC </w:instrText>
+      </w:r>
+      <w:r>
+        <w:fldChar w:fldCharType="separate"/>
+      </w:r>
+      <w:r>
+        <w:rPr>
+          <w:noProof/>
+        </w:rPr>
+        <w:t>1</w:t>
+      </w:r>
+      <w:r>
+        <w:rPr>
+          <w:noProof/>
+        </w:rPr>
+        <w:fldChar w:fldCharType="end"/>
+      </w:r>
+      <w:bookmarkEnd w:id="43"/>
       <w:r>
         <w:t>: The 'element', '</w:t>
       </w:r>
@@ -25050,7 +25198,7 @@
       <w:r>
         <w:t>' types</w:t>
       </w:r>
-      <w:bookmarkEnd w:id="52"/>
+      <w:bookmarkEnd w:id="44"/>
     </w:p>
     <w:p>
       <w:pPr>
@@ -25760,24 +25908,37 @@
           <w:lang w:val="en-US"/>
         </w:rPr>
       </w:pPr>
-      <w:bookmarkStart w:id="53" w:name="_Ref434656395"/>
-      <w:bookmarkStart w:id="54" w:name="_Toc434750623"/>
+      <w:bookmarkStart w:id="45" w:name="_Ref434656395"/>
+      <w:bookmarkStart w:id="46" w:name="_Toc434750623"/>
       <w:r>
         <w:t xml:space="preserve">Table </w:t>
       </w:r>
-      <w:fldSimple w:instr=" SEQ Table \* ARABIC ">
-        <w:r>
-          <w:rPr>
-            <w:noProof/>
-          </w:rPr>
-          <w:t>2</w:t>
-        </w:r>
-      </w:fldSimple>
-      <w:bookmarkEnd w:id="53"/>
+      <w:r>
+        <w:fldChar w:fldCharType="begin"/>
+      </w:r>
+      <w:r>
+        <w:instrText xml:space="preserve"> SEQ Table \* ARABIC </w:instrText>
+      </w:r>
+      <w:r>
+        <w:fldChar w:fldCharType="separate"/>
+      </w:r>
+      <w:r>
+        <w:rPr>
+          <w:noProof/>
+        </w:rPr>
+        <w:t>2</w:t>
+      </w:r>
+      <w:r>
+        <w:rPr>
+          <w:noProof/>
+        </w:rPr>
+        <w:fldChar w:fldCharType="end"/>
+      </w:r>
+      <w:bookmarkEnd w:id="45"/>
       <w:r>
         <w:t>: Expected values for the Element field based on attribute Type</w:t>
       </w:r>
-      <w:bookmarkEnd w:id="54"/>
+      <w:bookmarkEnd w:id="46"/>
     </w:p>
     <w:p>
       <w:pPr>
@@ -26189,20 +26350,33 @@
           <w:lang w:val="en-US"/>
         </w:rPr>
       </w:pPr>
-      <w:bookmarkStart w:id="55" w:name="_Ref434658661"/>
-      <w:bookmarkStart w:id="56" w:name="_Toc434750591"/>
+      <w:bookmarkStart w:id="47" w:name="_Ref434658661"/>
+      <w:bookmarkStart w:id="48" w:name="_Toc434750591"/>
       <w:r>
         <w:t xml:space="preserve">Figure </w:t>
       </w:r>
-      <w:fldSimple w:instr=" SEQ Figure \* ARABIC ">
-        <w:r>
-          <w:rPr>
-            <w:noProof/>
-          </w:rPr>
-          <w:t>9</w:t>
-        </w:r>
-      </w:fldSimple>
-      <w:bookmarkEnd w:id="55"/>
+      <w:r>
+        <w:fldChar w:fldCharType="begin"/>
+      </w:r>
+      <w:r>
+        <w:instrText xml:space="preserve"> SEQ Figure \* ARABIC </w:instrText>
+      </w:r>
+      <w:r>
+        <w:fldChar w:fldCharType="separate"/>
+      </w:r>
+      <w:r>
+        <w:rPr>
+          <w:noProof/>
+        </w:rPr>
+        <w:t>9</w:t>
+      </w:r>
+      <w:r>
+        <w:rPr>
+          <w:noProof/>
+        </w:rPr>
+        <w:fldChar w:fldCharType="end"/>
+      </w:r>
+      <w:bookmarkEnd w:id="47"/>
       <w:r>
         <w:t xml:space="preserve">: UML diagram of </w:t>
       </w:r>
@@ -26217,7 +26391,7 @@
       <w:r>
         <w:t xml:space="preserve"> specification</w:t>
       </w:r>
-      <w:bookmarkEnd w:id="56"/>
+      <w:bookmarkEnd w:id="48"/>
     </w:p>
     <w:p>
       <w:pPr>
@@ -26285,20 +26459,33 @@
           <w:lang w:val="en-US"/>
         </w:rPr>
       </w:pPr>
-      <w:bookmarkStart w:id="57" w:name="_Ref434658688"/>
-      <w:bookmarkStart w:id="58" w:name="_Toc434750592"/>
+      <w:bookmarkStart w:id="49" w:name="_Ref434658688"/>
+      <w:bookmarkStart w:id="50" w:name="_Toc434750592"/>
       <w:r>
         <w:t xml:space="preserve">Figure </w:t>
       </w:r>
-      <w:fldSimple w:instr=" SEQ Figure \* ARABIC ">
-        <w:r>
-          <w:rPr>
-            <w:noProof/>
-          </w:rPr>
-          <w:t>10</w:t>
-        </w:r>
-      </w:fldSimple>
-      <w:bookmarkEnd w:id="57"/>
+      <w:r>
+        <w:fldChar w:fldCharType="begin"/>
+      </w:r>
+      <w:r>
+        <w:instrText xml:space="preserve"> SEQ Figure \* ARABIC </w:instrText>
+      </w:r>
+      <w:r>
+        <w:fldChar w:fldCharType="separate"/>
+      </w:r>
+      <w:r>
+        <w:rPr>
+          <w:noProof/>
+        </w:rPr>
+        <w:t>10</w:t>
+      </w:r>
+      <w:r>
+        <w:rPr>
+          <w:noProof/>
+        </w:rPr>
+        <w:fldChar w:fldCharType="end"/>
+      </w:r>
+      <w:bookmarkEnd w:id="49"/>
       <w:r>
         <w:t xml:space="preserve">: </w:t>
       </w:r>
@@ -26314,7 +26501,7 @@
       <w:r>
         <w:t>CSGTransformation</w:t>
       </w:r>
-      <w:bookmarkEnd w:id="58"/>
+      <w:bookmarkEnd w:id="50"/>
       <w:proofErr w:type="spellEnd"/>
     </w:p>
     <w:p>
@@ -26367,22 +26554,60 @@
           <w:szCs w:val="24"/>
           <w:lang w:val="en-US"/>
         </w:rPr>
-        <w:t xml:space="preserve">’ has been marked as a base class. This tells Deviser to generate code relevant to the instantiations of the </w:t>
+        <w:t>’ has been marked as a base c</w:t>
+      </w:r>
+      <w:bookmarkStart w:id="51" w:name="_GoBack"/>
+      <w:bookmarkEnd w:id="51"/>
+      <w:r>
+        <w:rPr>
+          <w:rFonts w:cs="Arial"/>
+          <w:szCs w:val="24"/>
+          <w:lang w:val="en-US"/>
+        </w:rPr>
+        <w:t xml:space="preserve">lass. This tells Deviser to generate code relevant </w:t>
+      </w:r>
+      <w:r>
+        <w:rPr>
+          <w:rFonts w:cs="Arial"/>
+          <w:szCs w:val="24"/>
+          <w:lang w:val="en-US"/>
+        </w:rPr>
+        <w:t xml:space="preserve">to </w:t>
+      </w:r>
+      <w:r>
+        <w:rPr>
+          <w:rFonts w:cs="Arial"/>
+          <w:szCs w:val="24"/>
+          <w:u w:val="thick" w:color="FF0000"/>
+          <w:lang w:val="en-US"/>
+        </w:rPr>
+        <w:t xml:space="preserve">the instantiations of the </w:t>
       </w:r>
       <w:proofErr w:type="spellStart"/>
       <w:r>
         <w:rPr>
           <w:rFonts w:cs="Arial"/>
           <w:szCs w:val="24"/>
-          <w:lang w:val="en-US"/>
-        </w:rPr>
-        <w:t>csgNode</w:t>
+          <w:u w:val="thick" w:color="FF0000"/>
+          <w:lang w:val="en-US"/>
+        </w:rPr>
+        <w:t>CSG</w:t>
+      </w:r>
+      <w:r>
+        <w:rPr>
+          <w:rFonts w:cs="Arial"/>
+          <w:szCs w:val="24"/>
+          <w:u w:val="thick" w:color="FF0000"/>
+          <w:lang w:val="en-US"/>
+        </w:rPr>
+        <w:t>Node</w:t>
       </w:r>
       <w:proofErr w:type="spellEnd"/>
       <w:r>
         <w:rPr>
           <w:rFonts w:cs="Arial"/>
           <w:szCs w:val="24"/>
+          <w:u w:val="thick" w:color="FF0000"/>
           <w:lang w:val="en-US"/>
         </w:rPr>
         <w:t xml:space="preserve"> class rather than for a concrete </w:t>
@@ -26392,6 +26617,7 @@
         <w:rPr>
           <w:rFonts w:cs="Arial"/>
           <w:szCs w:val="24"/>
+          <w:u w:val="thick" w:color="FF0000"/>
           <w:lang w:val="en-US"/>
         </w:rPr>
         <w:t>CSGNode</w:t>
@@ -26401,6 +26627,7 @@
         <w:rPr>
           <w:rFonts w:cs="Arial"/>
           <w:szCs w:val="24"/>
+          <w:u w:val="thick" w:color="FF0000"/>
           <w:lang w:val="en-US"/>
         </w:rPr>
         <w:t xml:space="preserve"> child. For example</w:t>
@@ -26409,6 +26636,7 @@
         <w:rPr>
           <w:rFonts w:cs="Arial"/>
           <w:szCs w:val="24"/>
+          <w:u w:val="thick" w:color="FF0000"/>
           <w:lang w:val="en-US"/>
         </w:rPr>
         <w:t xml:space="preserve">, instead of getting a </w:t>
@@ -26418,6 +26646,7 @@
         <w:rPr>
           <w:rFonts w:cs="Arial"/>
           <w:szCs w:val="24"/>
+          <w:u w:val="thick" w:color="FF0000"/>
           <w:lang w:val="en-US"/>
         </w:rPr>
         <w:t>‘</w:t>
@@ -26427,6 +26656,7 @@
         <w:rPr>
           <w:rFonts w:cs="Arial"/>
           <w:szCs w:val="24"/>
+          <w:u w:val="thick" w:color="FF0000"/>
           <w:lang w:val="en-US"/>
         </w:rPr>
         <w:t>createCSGNode</w:t>
@@ -26436,6 +26666,7 @@
         <w:rPr>
           <w:rFonts w:cs="Arial"/>
           <w:szCs w:val="24"/>
+          <w:u w:val="thick" w:color="FF0000"/>
           <w:lang w:val="en-US"/>
         </w:rPr>
         <w:t>(</w:t>
@@ -26445,10 +26676,199 @@
         <w:rPr>
           <w:rFonts w:cs="Arial"/>
           <w:szCs w:val="24"/>
+          <w:u w:val="thick" w:color="FF0000"/>
           <w:lang w:val="en-US"/>
         </w:rPr>
         <w:t xml:space="preserve">)’ function, you would get create functions for all the instantiations of the base class: </w:t>
       </w:r>
+      <w:proofErr w:type="spellStart"/>
+      <w:r>
+        <w:rPr>
+          <w:rFonts w:cs="Arial"/>
+          <w:szCs w:val="24"/>
+          <w:u w:val="thick" w:color="FF0000"/>
+          <w:lang w:val="en-US"/>
+        </w:rPr>
+        <w:t>createCSGTransformation</w:t>
+      </w:r>
+      <w:proofErr w:type="spellEnd"/>
+      <w:r>
+        <w:rPr>
+          <w:rFonts w:cs="Arial"/>
+          <w:szCs w:val="24"/>
+          <w:u w:val="thick" w:color="FF0000"/>
+          <w:lang w:val="en-US"/>
+        </w:rPr>
+        <w:t xml:space="preserve">(); </w:t>
+      </w:r>
+      <w:proofErr w:type="spellStart"/>
+      <w:r>
+        <w:rPr>
+          <w:rFonts w:cs="Arial"/>
+          <w:szCs w:val="24"/>
+          <w:u w:val="thick" w:color="FF0000"/>
+          <w:lang w:val="en-US"/>
+        </w:rPr>
+        <w:t>createCSGPrimitive</w:t>
+      </w:r>
+      <w:proofErr w:type="spellEnd"/>
+      <w:r>
+        <w:rPr>
+          <w:rFonts w:cs="Arial"/>
+          <w:szCs w:val="24"/>
+          <w:u w:val="thick" w:color="FF0000"/>
+          <w:lang w:val="en-US"/>
+        </w:rPr>
+        <w:t xml:space="preserve">(); </w:t>
+      </w:r>
+      <w:proofErr w:type="spellStart"/>
+      <w:r>
+        <w:rPr>
+          <w:rFonts w:cs="Arial"/>
+          <w:szCs w:val="24"/>
+          <w:u w:val="thick" w:color="FF0000"/>
+          <w:lang w:val="en-US"/>
+        </w:rPr>
+        <w:t>createCSGPseudoPrimitive</w:t>
+      </w:r>
+      <w:proofErr w:type="spellEnd"/>
+      <w:r>
+        <w:rPr>
+          <w:rFonts w:cs="Arial"/>
+          <w:szCs w:val="24"/>
+          <w:u w:val="thick" w:color="FF0000"/>
+          <w:lang w:val="en-US"/>
+        </w:rPr>
+        <w:t xml:space="preserve">() and </w:t>
+      </w:r>
+      <w:proofErr w:type="spellStart"/>
+      <w:r>
+        <w:rPr>
+          <w:rFonts w:cs="Arial"/>
+          <w:szCs w:val="24"/>
+          <w:u w:val="thick" w:color="FF0000"/>
+          <w:lang w:val="en-US"/>
+        </w:rPr>
+        <w:t>createCSGSetOperator</w:t>
+      </w:r>
+      <w:proofErr w:type="spellEnd"/>
+      <w:r>
+        <w:rPr>
+          <w:rFonts w:cs="Arial"/>
+          <w:szCs w:val="24"/>
+          <w:u w:val="thick" w:color="FF0000"/>
+          <w:lang w:val="en-US"/>
+        </w:rPr>
+        <w:t xml:space="preserve">() corresponding to </w:t>
+      </w:r>
+      <w:proofErr w:type="spellStart"/>
+      <w:r>
+        <w:rPr>
+          <w:rFonts w:cs="Arial"/>
+          <w:szCs w:val="24"/>
+          <w:u w:val="thick" w:color="FF0000"/>
+          <w:lang w:val="en-US"/>
+        </w:rPr>
+        <w:t>CSGTransformation</w:t>
+      </w:r>
+      <w:proofErr w:type="spellEnd"/>
+      <w:r>
+        <w:rPr>
+          <w:rFonts w:cs="Arial"/>
+          <w:szCs w:val="24"/>
+          <w:u w:val="thick" w:color="FF0000"/>
+          <w:lang w:val="en-US"/>
+        </w:rPr>
+        <w:t xml:space="preserve">, </w:t>
+      </w:r>
+      <w:proofErr w:type="spellStart"/>
+      <w:r>
+        <w:rPr>
+          <w:rFonts w:cs="Arial"/>
+          <w:szCs w:val="24"/>
+          <w:u w:val="thick" w:color="FF0000"/>
+          <w:lang w:val="en-US"/>
+        </w:rPr>
+        <w:t>CSGPrimitive</w:t>
+      </w:r>
+      <w:proofErr w:type="spellEnd"/>
+      <w:r>
+        <w:rPr>
+          <w:rFonts w:cs="Arial"/>
+          <w:szCs w:val="24"/>
+          <w:u w:val="thick" w:color="FF0000"/>
+          <w:lang w:val="en-US"/>
+        </w:rPr>
+        <w:t xml:space="preserve">, </w:t>
+      </w:r>
+      <w:proofErr w:type="spellStart"/>
+      <w:r>
+        <w:rPr>
+          <w:rFonts w:cs="Arial"/>
+          <w:szCs w:val="24"/>
+          <w:u w:val="thick" w:color="FF0000"/>
+          <w:lang w:val="en-US"/>
+        </w:rPr>
+        <w:t>CSGPseudoPrimitive</w:t>
+      </w:r>
+      <w:proofErr w:type="spellEnd"/>
+      <w:r>
+        <w:rPr>
+          <w:rFonts w:cs="Arial"/>
+          <w:szCs w:val="24"/>
+          <w:u w:val="thick" w:color="FF0000"/>
+          <w:lang w:val="en-US"/>
+        </w:rPr>
+        <w:t xml:space="preserve"> and </w:t>
+      </w:r>
+      <w:proofErr w:type="spellStart"/>
+      <w:r>
+        <w:rPr>
+          <w:rFonts w:cs="Arial"/>
+          <w:szCs w:val="24"/>
+          <w:u w:val="thick" w:color="FF0000"/>
+          <w:lang w:val="en-US"/>
+        </w:rPr>
+        <w:t>CSGSetOperator</w:t>
+      </w:r>
+      <w:proofErr w:type="spellEnd"/>
+      <w:r>
+        <w:rPr>
+          <w:rFonts w:cs="Arial"/>
+          <w:szCs w:val="24"/>
+          <w:u w:val="thick" w:color="FF0000"/>
+          <w:lang w:val="en-US"/>
+        </w:rPr>
+        <w:t xml:space="preserve"> that are the direct instantiations of the </w:t>
+      </w:r>
+      <w:proofErr w:type="spellStart"/>
+      <w:r>
+        <w:rPr>
+          <w:rFonts w:cs="Arial"/>
+          <w:szCs w:val="24"/>
+          <w:u w:val="thick" w:color="FF0000"/>
+          <w:lang w:val="en-US"/>
+        </w:rPr>
+        <w:t>CSGNode</w:t>
+      </w:r>
+      <w:proofErr w:type="spellEnd"/>
+      <w:r>
+        <w:rPr>
+          <w:rFonts w:cs="Arial"/>
+          <w:szCs w:val="24"/>
+          <w:u w:val="thick" w:color="FF0000"/>
+          <w:lang w:val="en-US"/>
+        </w:rPr>
+        <w:t xml:space="preserve"> class.</w:t>
+      </w:r>
+      <w:r>
+        <w:rPr>
+          <w:rFonts w:cs="Arial"/>
+          <w:szCs w:val="24"/>
+          <w:lang w:val="en-US"/>
+        </w:rPr>
+        <w:t xml:space="preserve">  </w:t>
+      </w:r>
     </w:p>
     <w:p>
       <w:pPr>
@@ -26551,20 +26971,20 @@
           <w:lang w:val="en-US"/>
         </w:rPr>
       </w:pPr>
-      <w:bookmarkStart w:id="59" w:name="_Ref434315497"/>
-      <w:bookmarkStart w:id="60" w:name="_Ref434315511"/>
-      <w:bookmarkStart w:id="61" w:name="_Ref434315550"/>
-      <w:bookmarkStart w:id="62" w:name="_Toc434750559"/>
+      <w:bookmarkStart w:id="52" w:name="_Ref434315497"/>
+      <w:bookmarkStart w:id="53" w:name="_Ref434315511"/>
+      <w:bookmarkStart w:id="54" w:name="_Ref434315550"/>
+      <w:bookmarkStart w:id="55" w:name="_Toc434750559"/>
       <w:r>
         <w:rPr>
           <w:lang w:val="en-US"/>
         </w:rPr>
         <w:t>A note on repeated information</w:t>
       </w:r>
-      <w:bookmarkEnd w:id="59"/>
-      <w:bookmarkEnd w:id="60"/>
-      <w:bookmarkEnd w:id="61"/>
-      <w:bookmarkEnd w:id="62"/>
+      <w:bookmarkEnd w:id="52"/>
+      <w:bookmarkEnd w:id="53"/>
+      <w:bookmarkEnd w:id="54"/>
+      <w:bookmarkEnd w:id="55"/>
     </w:p>
     <w:p>
       <w:pPr>
@@ -26621,7 +27041,16 @@
           <w:szCs w:val="24"/>
           <w:lang w:val="en-US"/>
         </w:rPr>
-        <w:t xml:space="preserve">listed as Instantiations of that class when it would be possible to work out this information from the </w:t>
+        <w:t xml:space="preserve">listed as Instantiations of that class when it </w:t>
+      </w:r>
+      <w:r>
+        <w:rPr>
+          <w:rFonts w:cs="Arial"/>
+          <w:szCs w:val="24"/>
+          <w:lang w:val="en-US"/>
+        </w:rPr>
+        <w:lastRenderedPageBreak/>
+        <w:t xml:space="preserve">would be possible to work out this information from the </w:t>
       </w:r>
       <w:proofErr w:type="spellStart"/>
       <w:r>
@@ -26665,7 +27094,6 @@
           <w:szCs w:val="24"/>
           <w:lang w:val="en-US"/>
         </w:rPr>
-        <w:lastRenderedPageBreak/>
         <w:t xml:space="preserve">Deviser Edit </w:t>
       </w:r>
       <w:r>
@@ -26718,7 +27146,7 @@
           <w:lang w:val="en-US"/>
         </w:rPr>
       </w:pPr>
-      <w:bookmarkStart w:id="63" w:name="_Toc434750560"/>
+      <w:bookmarkStart w:id="56" w:name="_Toc434750560"/>
       <w:r>
         <w:rPr>
           <w:lang w:val="en-US"/>
@@ -26738,7 +27166,7 @@
         </w:rPr>
         <w:t>ListOf</w:t>
       </w:r>
-      <w:bookmarkEnd w:id="63"/>
+      <w:bookmarkEnd w:id="56"/>
       <w:proofErr w:type="spellEnd"/>
     </w:p>
     <w:p>
@@ -26851,8 +27279,8 @@
           <w:lang w:val="en-US"/>
         </w:rPr>
       </w:pPr>
-      <w:bookmarkStart w:id="64" w:name="_Ref418687411"/>
-      <w:bookmarkStart w:id="65" w:name="_Toc434750593"/>
+      <w:bookmarkStart w:id="57" w:name="_Ref418687411"/>
+      <w:bookmarkStart w:id="58" w:name="_Toc434750593"/>
       <w:r>
         <w:rPr>
           <w:lang w:val="en-US"/>
@@ -26891,7 +27319,7 @@
         </w:rPr>
         <w:fldChar w:fldCharType="end"/>
       </w:r>
-      <w:bookmarkEnd w:id="64"/>
+      <w:bookmarkEnd w:id="57"/>
       <w:r>
         <w:rPr>
           <w:rFonts w:cs="Arial"/>
@@ -26939,7 +27367,7 @@
         </w:rPr>
         <w:t>.</w:t>
       </w:r>
-      <w:bookmarkEnd w:id="65"/>
+      <w:bookmarkEnd w:id="58"/>
     </w:p>
     <w:p>
       <w:pPr>
@@ -27165,6 +27593,7 @@
           <w:szCs w:val="24"/>
           <w:lang w:val="en-US"/>
         </w:rPr>
+        <w:lastRenderedPageBreak/>
         <w:t>Our class</w:t>
       </w:r>
       <w:r>
@@ -27277,7 +27706,6 @@
           <w:szCs w:val="24"/>
           <w:lang w:val="en-US"/>
         </w:rPr>
-        <w:lastRenderedPageBreak/>
         <w:t xml:space="preserve">The second child is a </w:t>
       </w:r>
       <w:proofErr w:type="spellStart"/>
@@ -27599,8 +28027,6 @@
         </w:rPr>
         <w:t>package or ones defined in core or other available package code.</w:t>
       </w:r>
-      <w:bookmarkStart w:id="66" w:name="_GoBack"/>
-      <w:bookmarkEnd w:id="66"/>
     </w:p>
     <w:p>
       <w:pPr>
@@ -27618,7 +28044,7 @@
           <w:lang w:val="en-US"/>
         </w:rPr>
       </w:pPr>
-      <w:bookmarkStart w:id="67" w:name="_Toc434750561"/>
+      <w:bookmarkStart w:id="59" w:name="_Toc434750561"/>
       <w:r>
         <w:rPr>
           <w:lang w:val="en-US"/>
@@ -27632,7 +28058,7 @@
         </w:rPr>
         <w:t>ListOf</w:t>
       </w:r>
-      <w:bookmarkEnd w:id="67"/>
+      <w:bookmarkEnd w:id="59"/>
       <w:proofErr w:type="spellEnd"/>
     </w:p>
     <w:p>
@@ -27788,7 +28214,7 @@
           <w:lang w:val="en-US"/>
         </w:rPr>
       </w:pPr>
-      <w:bookmarkStart w:id="68" w:name="_Toc434750594"/>
+      <w:bookmarkStart w:id="60" w:name="_Toc434750594"/>
       <w:r>
         <w:rPr>
           <w:lang w:val="en-US"/>
@@ -27874,31 +28300,32 @@
         </w:rPr>
         <w:t xml:space="preserve"> class.</w:t>
       </w:r>
-      <w:bookmarkEnd w:id="68"/>
-    </w:p>
-    <w:p>
-      <w:pPr>
-        <w:rPr>
-          <w:rFonts w:cs="Arial"/>
-          <w:szCs w:val="24"/>
-          <w:lang w:val="en-US"/>
-        </w:rPr>
-      </w:pPr>
-    </w:p>
-    <w:p>
-      <w:pPr>
-        <w:rPr>
-          <w:rFonts w:cs="Arial"/>
-          <w:szCs w:val="24"/>
-          <w:lang w:val="en-US"/>
-        </w:rPr>
-      </w:pPr>
-      <w:r>
-        <w:rPr>
-          <w:rFonts w:cs="Arial"/>
-          <w:szCs w:val="24"/>
-          <w:lang w:val="en-US"/>
-        </w:rPr>
+      <w:bookmarkEnd w:id="60"/>
+    </w:p>
+    <w:p>
+      <w:pPr>
+        <w:rPr>
+          <w:rFonts w:cs="Arial"/>
+          <w:szCs w:val="24"/>
+          <w:lang w:val="en-US"/>
+        </w:rPr>
+      </w:pPr>
+    </w:p>
+    <w:p>
+      <w:pPr>
+        <w:rPr>
+          <w:rFonts w:cs="Arial"/>
+          <w:szCs w:val="24"/>
+          <w:lang w:val="en-US"/>
+        </w:rPr>
+      </w:pPr>
+      <w:r>
+        <w:rPr>
+          <w:rFonts w:cs="Arial"/>
+          <w:szCs w:val="24"/>
+          <w:lang w:val="en-US"/>
+        </w:rPr>
+        <w:lastRenderedPageBreak/>
         <w:t xml:space="preserve">The </w:t>
       </w:r>
       <w:proofErr w:type="spellStart"/>
@@ -27935,7 +28362,6 @@
           <w:szCs w:val="24"/>
           <w:lang w:val="en-US"/>
         </w:rPr>
-        <w:lastRenderedPageBreak/>
         <w:t xml:space="preserve">The </w:t>
       </w:r>
       <w:proofErr w:type="spellStart"/>
@@ -28509,20 +28935,33 @@
                                 <w:szCs w:val="24"/>
                               </w:rPr>
                             </w:pPr>
-                            <w:bookmarkStart w:id="69" w:name="_Ref434659771"/>
-                            <w:bookmarkStart w:id="70" w:name="_Toc434750617"/>
+                            <w:bookmarkStart w:id="61" w:name="_Ref434659771"/>
+                            <w:bookmarkStart w:id="62" w:name="_Toc434750617"/>
                             <w:r>
                               <w:t xml:space="preserve">SBML snippet </w:t>
                             </w:r>
-                            <w:fldSimple w:instr=" SEQ SBML_snippet \* ARABIC ">
-                              <w:r>
-                                <w:rPr>
-                                  <w:noProof/>
-                                </w:rPr>
-                                <w:t>4</w:t>
-                              </w:r>
-                            </w:fldSimple>
-                            <w:bookmarkEnd w:id="69"/>
+                            <w:r>
+                              <w:fldChar w:fldCharType="begin"/>
+                            </w:r>
+                            <w:r>
+                              <w:instrText xml:space="preserve"> SEQ SBML_snippet \* ARABIC </w:instrText>
+                            </w:r>
+                            <w:r>
+                              <w:fldChar w:fldCharType="separate"/>
+                            </w:r>
+                            <w:r>
+                              <w:rPr>
+                                <w:noProof/>
+                              </w:rPr>
+                              <w:t>4</w:t>
+                            </w:r>
+                            <w:r>
+                              <w:rPr>
+                                <w:noProof/>
+                              </w:rPr>
+                              <w:fldChar w:fldCharType="end"/>
+                            </w:r>
+                            <w:bookmarkEnd w:id="61"/>
                             <w:r>
                               <w:t xml:space="preserve">: The </w:t>
                             </w:r>
@@ -28534,7 +28973,7 @@
                             <w:r>
                               <w:t xml:space="preserve"> element as reflecting the definition of package Foo in Examples 1 and 2</w:t>
                             </w:r>
-                            <w:bookmarkEnd w:id="70"/>
+                            <w:bookmarkEnd w:id="62"/>
                           </w:p>
                         </w:txbxContent>
                       </wps:txbx>
@@ -29711,24 +30150,37 @@
         <w:pStyle w:val="Caption"/>
         <w:jc w:val="center"/>
       </w:pPr>
-      <w:bookmarkStart w:id="73" w:name="_Ref434659711"/>
-      <w:bookmarkStart w:id="74" w:name="_Toc434750595"/>
+      <w:bookmarkStart w:id="63" w:name="_Ref434659711"/>
+      <w:bookmarkStart w:id="64" w:name="_Toc434750595"/>
       <w:r>
         <w:t xml:space="preserve">Figure </w:t>
       </w:r>
-      <w:fldSimple w:instr=" SEQ Figure \* ARABIC ">
-        <w:r>
-          <w:rPr>
-            <w:noProof/>
-          </w:rPr>
-          <w:t>13</w:t>
-        </w:r>
-      </w:fldSimple>
-      <w:bookmarkEnd w:id="73"/>
+      <w:r>
+        <w:fldChar w:fldCharType="begin"/>
+      </w:r>
+      <w:r>
+        <w:instrText xml:space="preserve"> SEQ Figure \* ARABIC </w:instrText>
+      </w:r>
+      <w:r>
+        <w:fldChar w:fldCharType="separate"/>
+      </w:r>
+      <w:r>
+        <w:rPr>
+          <w:noProof/>
+        </w:rPr>
+        <w:t>13</w:t>
+      </w:r>
+      <w:r>
+        <w:rPr>
+          <w:noProof/>
+        </w:rPr>
+        <w:fldChar w:fldCharType="end"/>
+      </w:r>
+      <w:bookmarkEnd w:id="63"/>
       <w:r>
         <w:t>: The UML diagram produced by Deviser Edit following the definition of package 'Foo' in</w:t>
       </w:r>
-      <w:bookmarkEnd w:id="74"/>
+      <w:bookmarkEnd w:id="64"/>
       <w:r>
         <w:t xml:space="preserve"> </w:t>
       </w:r>
@@ -29826,7 +30278,7 @@
           <w:lang w:val="en-US"/>
         </w:rPr>
       </w:pPr>
-      <w:bookmarkStart w:id="75" w:name="_Toc434750562"/>
+      <w:bookmarkStart w:id="65" w:name="_Toc434750562"/>
       <w:r>
         <w:rPr>
           <w:lang w:val="en-US"/>
@@ -29834,7 +30286,7 @@
         <w:lastRenderedPageBreak/>
         <w:t>Example 3 – Adding a base class and derived classes</w:t>
       </w:r>
-      <w:bookmarkEnd w:id="75"/>
+      <w:bookmarkEnd w:id="65"/>
     </w:p>
     <w:p>
       <w:pPr>
@@ -30017,8 +30469,8 @@
           <w:lang w:val="en-US"/>
         </w:rPr>
       </w:pPr>
-      <w:bookmarkStart w:id="76" w:name="_Ref418687469"/>
-      <w:bookmarkStart w:id="77" w:name="_Toc434750596"/>
+      <w:bookmarkStart w:id="66" w:name="_Ref418687469"/>
+      <w:bookmarkStart w:id="67" w:name="_Toc434750596"/>
       <w:r>
         <w:rPr>
           <w:lang w:val="en-US"/>
@@ -30057,7 +30509,7 @@
         </w:rPr>
         <w:fldChar w:fldCharType="end"/>
       </w:r>
-      <w:bookmarkEnd w:id="76"/>
+      <w:bookmarkEnd w:id="66"/>
       <w:r>
         <w:rPr>
           <w:rFonts w:cs="Arial"/>
@@ -30105,7 +30557,7 @@
         </w:rPr>
         <w:t>’.</w:t>
       </w:r>
-      <w:bookmarkEnd w:id="77"/>
+      <w:bookmarkEnd w:id="67"/>
     </w:p>
     <w:p>
       <w:pPr>
@@ -30929,8 +31381,8 @@
           <w:lang w:val="en-US"/>
         </w:rPr>
       </w:pPr>
-      <w:bookmarkStart w:id="78" w:name="_Ref418687488"/>
-      <w:bookmarkStart w:id="79" w:name="_Toc434750597"/>
+      <w:bookmarkStart w:id="68" w:name="_Ref418687488"/>
+      <w:bookmarkStart w:id="69" w:name="_Toc434750597"/>
       <w:r>
         <w:rPr>
           <w:lang w:val="en-US"/>
@@ -30969,7 +31421,7 @@
         </w:rPr>
         <w:fldChar w:fldCharType="end"/>
       </w:r>
-      <w:bookmarkEnd w:id="78"/>
+      <w:bookmarkEnd w:id="68"/>
       <w:r>
         <w:rPr>
           <w:rFonts w:cs="Arial"/>
@@ -31006,7 +31458,7 @@
         </w:rPr>
         <w:t xml:space="preserve"> class</w:t>
       </w:r>
-      <w:bookmarkEnd w:id="79"/>
+      <w:bookmarkEnd w:id="69"/>
     </w:p>
     <w:p>
       <w:pPr>
@@ -31128,20 +31580,33 @@
           <w:lang w:val="en-US"/>
         </w:rPr>
       </w:pPr>
-      <w:bookmarkStart w:id="80" w:name="_Ref434233846"/>
-      <w:bookmarkStart w:id="81" w:name="_Toc434750598"/>
+      <w:bookmarkStart w:id="70" w:name="_Ref434233846"/>
+      <w:bookmarkStart w:id="71" w:name="_Toc434750598"/>
       <w:r>
         <w:t xml:space="preserve">Figure </w:t>
       </w:r>
-      <w:fldSimple w:instr=" SEQ Figure \* ARABIC ">
-        <w:r>
-          <w:rPr>
-            <w:noProof/>
-          </w:rPr>
-          <w:t>16</w:t>
-        </w:r>
-      </w:fldSimple>
-      <w:bookmarkEnd w:id="80"/>
+      <w:r>
+        <w:fldChar w:fldCharType="begin"/>
+      </w:r>
+      <w:r>
+        <w:instrText xml:space="preserve"> SEQ Figure \* ARABIC </w:instrText>
+      </w:r>
+      <w:r>
+        <w:fldChar w:fldCharType="separate"/>
+      </w:r>
+      <w:r>
+        <w:rPr>
+          <w:noProof/>
+        </w:rPr>
+        <w:t>16</w:t>
+      </w:r>
+      <w:r>
+        <w:rPr>
+          <w:noProof/>
+        </w:rPr>
+        <w:fldChar w:fldCharType="end"/>
+      </w:r>
+      <w:bookmarkEnd w:id="70"/>
       <w:r>
         <w:t xml:space="preserve">: Defining the </w:t>
       </w:r>
@@ -31151,7 +31616,7 @@
       <w:r>
         <w:t xml:space="preserve"> class.</w:t>
       </w:r>
-      <w:bookmarkEnd w:id="81"/>
+      <w:bookmarkEnd w:id="71"/>
     </w:p>
     <w:p>
       <w:pPr>
@@ -32846,20 +33311,33 @@
                                 <w:szCs w:val="24"/>
                               </w:rPr>
                             </w:pPr>
-                            <w:bookmarkStart w:id="82" w:name="_Ref434664559"/>
-                            <w:bookmarkStart w:id="83" w:name="_Toc434750618"/>
+                            <w:bookmarkStart w:id="72" w:name="_Ref434664559"/>
+                            <w:bookmarkStart w:id="73" w:name="_Toc434750618"/>
                             <w:r>
                               <w:t xml:space="preserve">SBML snippet </w:t>
                             </w:r>
-                            <w:fldSimple w:instr=" SEQ SBML_snippet \* ARABIC ">
-                              <w:r>
-                                <w:rPr>
-                                  <w:noProof/>
-                                </w:rPr>
-                                <w:t>5</w:t>
-                              </w:r>
-                            </w:fldSimple>
-                            <w:bookmarkEnd w:id="82"/>
+                            <w:r>
+                              <w:fldChar w:fldCharType="begin"/>
+                            </w:r>
+                            <w:r>
+                              <w:instrText xml:space="preserve"> SEQ SBML_snippet \* ARABIC </w:instrText>
+                            </w:r>
+                            <w:r>
+                              <w:fldChar w:fldCharType="separate"/>
+                            </w:r>
+                            <w:r>
+                              <w:rPr>
+                                <w:noProof/>
+                              </w:rPr>
+                              <w:t>5</w:t>
+                            </w:r>
+                            <w:r>
+                              <w:rPr>
+                                <w:noProof/>
+                              </w:rPr>
+                              <w:fldChar w:fldCharType="end"/>
+                            </w:r>
+                            <w:bookmarkEnd w:id="72"/>
                             <w:r>
                               <w:t xml:space="preserve">: The XML output for the </w:t>
                             </w:r>
@@ -32871,7 +33349,7 @@
                             <w:r>
                               <w:t xml:space="preserve"> defined in Example 3</w:t>
                             </w:r>
-                            <w:bookmarkEnd w:id="83"/>
+                            <w:bookmarkEnd w:id="73"/>
                           </w:p>
                         </w:txbxContent>
                       </wps:txbx>
@@ -33023,20 +33501,33 @@
           <w:lang w:val="en-US"/>
         </w:rPr>
       </w:pPr>
-      <w:bookmarkStart w:id="86" w:name="_Ref434664272"/>
-      <w:bookmarkStart w:id="87" w:name="_Toc434750599"/>
+      <w:bookmarkStart w:id="74" w:name="_Ref434664272"/>
+      <w:bookmarkStart w:id="75" w:name="_Toc434750599"/>
       <w:r>
         <w:t xml:space="preserve">Figure </w:t>
       </w:r>
-      <w:fldSimple w:instr=" SEQ Figure \* ARABIC ">
-        <w:r>
-          <w:rPr>
-            <w:noProof/>
-          </w:rPr>
-          <w:t>17</w:t>
-        </w:r>
-      </w:fldSimple>
-      <w:bookmarkEnd w:id="86"/>
+      <w:r>
+        <w:fldChar w:fldCharType="begin"/>
+      </w:r>
+      <w:r>
+        <w:instrText xml:space="preserve"> SEQ Figure \* ARABIC </w:instrText>
+      </w:r>
+      <w:r>
+        <w:fldChar w:fldCharType="separate"/>
+      </w:r>
+      <w:r>
+        <w:rPr>
+          <w:noProof/>
+        </w:rPr>
+        <w:t>17</w:t>
+      </w:r>
+      <w:r>
+        <w:rPr>
+          <w:noProof/>
+        </w:rPr>
+        <w:fldChar w:fldCharType="end"/>
+      </w:r>
+      <w:bookmarkEnd w:id="74"/>
       <w:r>
         <w:t xml:space="preserve">: The UML diagram from </w:t>
       </w:r>
@@ -33056,7 +33547,7 @@
       <w:r>
         <w:t xml:space="preserve"> class</w:t>
       </w:r>
-      <w:bookmarkEnd w:id="87"/>
+      <w:bookmarkEnd w:id="75"/>
     </w:p>
     <w:p>
       <w:pPr>
@@ -33094,7 +33585,7 @@
           <w:lang w:val="en-US"/>
         </w:rPr>
       </w:pPr>
-      <w:bookmarkStart w:id="88" w:name="_Toc434750563"/>
+      <w:bookmarkStart w:id="76" w:name="_Toc434750563"/>
       <w:r>
         <w:rPr>
           <w:lang w:val="en-US"/>
@@ -33102,7 +33593,7 @@
         <w:lastRenderedPageBreak/>
         <w:t>Add plugin information</w:t>
       </w:r>
-      <w:bookmarkEnd w:id="88"/>
+      <w:bookmarkEnd w:id="76"/>
     </w:p>
     <w:p>
       <w:pPr>
@@ -33118,7 +33609,7 @@
           <w:lang w:val="en-US"/>
         </w:rPr>
       </w:pPr>
-      <w:bookmarkStart w:id="89" w:name="_Toc434750564"/>
+      <w:bookmarkStart w:id="77" w:name="_Toc434750564"/>
       <w:r>
         <w:rPr>
           <w:lang w:val="en-US"/>
@@ -33138,7 +33629,7 @@
         </w:rPr>
         <w:t xml:space="preserve"> ?</w:t>
       </w:r>
-      <w:bookmarkEnd w:id="89"/>
+      <w:bookmarkEnd w:id="77"/>
       <w:proofErr w:type="gramEnd"/>
     </w:p>
     <w:p>
@@ -33396,21 +33887,37 @@
           <w:lang w:val="en-US"/>
         </w:rPr>
       </w:pPr>
-      <w:bookmarkStart w:id="90" w:name="_Ref419122769"/>
-      <w:bookmarkStart w:id="91" w:name="_Ref419122763"/>
-      <w:bookmarkStart w:id="92" w:name="_Toc434750600"/>
+      <w:bookmarkStart w:id="78" w:name="_Ref419122769"/>
+      <w:bookmarkStart w:id="79" w:name="_Ref419122763"/>
+      <w:bookmarkStart w:id="80" w:name="_Toc434750600"/>
       <w:r>
         <w:t xml:space="preserve">Figure </w:t>
       </w:r>
-      <w:fldSimple w:instr=" SEQ Figure \* ARABIC ">
-        <w:r>
-          <w:rPr>
-            <w:noProof/>
-          </w:rPr>
-          <w:t>18</w:t>
-        </w:r>
-      </w:fldSimple>
-      <w:bookmarkEnd w:id="90"/>
+      <w:r>
+        <w:fldChar w:fldCharType="begin"/>
+      </w:r>
+      <w:r>
+        <w:instrText xml:space="preserve"> SEQ Figure \*</w:instrText>
+      </w:r>
+      <w:r>
+        <w:instrText xml:space="preserve"> ARABIC </w:instrText>
+      </w:r>
+      <w:r>
+        <w:fldChar w:fldCharType="separate"/>
+      </w:r>
+      <w:r>
+        <w:rPr>
+          <w:noProof/>
+        </w:rPr>
+        <w:t>18</w:t>
+      </w:r>
+      <w:r>
+        <w:rPr>
+          <w:noProof/>
+        </w:rPr>
+        <w:fldChar w:fldCharType="end"/>
+      </w:r>
+      <w:bookmarkEnd w:id="78"/>
       <w:r>
         <w:t xml:space="preserve"> </w:t>
       </w:r>
@@ -33435,8 +33942,8 @@
         </w:rPr>
         <w:t>class</w:t>
       </w:r>
-      <w:bookmarkEnd w:id="91"/>
-      <w:bookmarkEnd w:id="92"/>
+      <w:bookmarkEnd w:id="79"/>
+      <w:bookmarkEnd w:id="80"/>
       <w:proofErr w:type="gramEnd"/>
     </w:p>
     <w:p>
@@ -33446,7 +33953,7 @@
           <w:lang w:val="en-US"/>
         </w:rPr>
       </w:pPr>
-      <w:bookmarkStart w:id="93" w:name="_Toc434750565"/>
+      <w:bookmarkStart w:id="81" w:name="_Toc434750565"/>
       <w:r>
         <w:rPr>
           <w:lang w:val="en-US"/>
@@ -33468,7 +33975,7 @@
         </w:rPr>
         <w:t xml:space="preserve"> information</w:t>
       </w:r>
-      <w:bookmarkEnd w:id="93"/>
+      <w:bookmarkEnd w:id="81"/>
     </w:p>
     <w:p>
       <w:pPr>
@@ -33578,7 +34085,7 @@
           <w:lang w:val="en-US"/>
         </w:rPr>
       </w:pPr>
-      <w:bookmarkStart w:id="94" w:name="_Toc434750601"/>
+      <w:bookmarkStart w:id="82" w:name="_Toc434750601"/>
       <w:r>
         <w:rPr>
           <w:lang w:val="en-US"/>
@@ -33635,7 +34142,7 @@
         </w:rPr>
         <w:t>Plugin’ sheet.</w:t>
       </w:r>
-      <w:bookmarkEnd w:id="94"/>
+      <w:bookmarkEnd w:id="82"/>
     </w:p>
     <w:p>
       <w:pPr>
@@ -33999,7 +34506,7 @@
           <w:lang w:val="en-US"/>
         </w:rPr>
       </w:pPr>
-      <w:bookmarkStart w:id="95" w:name="_Toc434750566"/>
+      <w:bookmarkStart w:id="83" w:name="_Toc434750566"/>
       <w:r>
         <w:rPr>
           <w:lang w:val="en-US"/>
@@ -34012,7 +34519,7 @@
         </w:rPr>
         <w:t xml:space="preserve"> – Extending a core element</w:t>
       </w:r>
-      <w:bookmarkEnd w:id="95"/>
+      <w:bookmarkEnd w:id="83"/>
     </w:p>
     <w:p>
       <w:pPr>
@@ -34132,7 +34639,7 @@
           <w:lang w:val="en-US"/>
         </w:rPr>
       </w:pPr>
-      <w:bookmarkStart w:id="96" w:name="_Toc434750602"/>
+      <w:bookmarkStart w:id="84" w:name="_Toc434750602"/>
       <w:r>
         <w:rPr>
           <w:lang w:val="en-US"/>
@@ -34198,7 +34705,7 @@
         </w:rPr>
         <w:t xml:space="preserve"> the extension of SBML Level 3 Core Reaction by package foo.</w:t>
       </w:r>
-      <w:bookmarkEnd w:id="96"/>
+      <w:bookmarkEnd w:id="84"/>
     </w:p>
     <w:p>
       <w:pPr>
@@ -34414,7 +34921,7 @@
           <w:lang w:val="en-US"/>
         </w:rPr>
       </w:pPr>
-      <w:bookmarkStart w:id="97" w:name="_Toc434750567"/>
+      <w:bookmarkStart w:id="85" w:name="_Toc434750567"/>
       <w:r>
         <w:rPr>
           <w:lang w:val="en-US"/>
@@ -34428,7 +34935,7 @@
         </w:rPr>
         <w:t xml:space="preserve"> – Extending a core element with attributes only</w:t>
       </w:r>
-      <w:bookmarkEnd w:id="97"/>
+      <w:bookmarkEnd w:id="85"/>
     </w:p>
     <w:p>
       <w:pPr>
@@ -34810,8 +35317,8 @@
           <w:lang w:val="en-US"/>
         </w:rPr>
       </w:pPr>
-      <w:bookmarkStart w:id="98" w:name="_Ref418687522"/>
-      <w:bookmarkStart w:id="99" w:name="_Toc434750603"/>
+      <w:bookmarkStart w:id="86" w:name="_Ref418687522"/>
+      <w:bookmarkStart w:id="87" w:name="_Toc434750603"/>
       <w:r>
         <w:rPr>
           <w:lang w:val="en-US"/>
@@ -34850,7 +35357,7 @@
         </w:rPr>
         <w:fldChar w:fldCharType="end"/>
       </w:r>
-      <w:bookmarkEnd w:id="98"/>
+      <w:bookmarkEnd w:id="86"/>
       <w:r>
         <w:rPr>
           <w:rFonts w:cs="Arial"/>
@@ -34878,7 +35385,7 @@
         </w:rPr>
         <w:t xml:space="preserve"> the extension of SBML Level 3 Core Model by package foo.</w:t>
       </w:r>
-      <w:bookmarkEnd w:id="99"/>
+      <w:bookmarkEnd w:id="87"/>
     </w:p>
     <w:p>
       <w:pPr>
@@ -34950,7 +35457,7 @@
           <w:lang w:val="en-US"/>
         </w:rPr>
       </w:pPr>
-      <w:bookmarkStart w:id="100" w:name="_Toc434750568"/>
+      <w:bookmarkStart w:id="88" w:name="_Toc434750568"/>
       <w:r>
         <w:rPr>
           <w:lang w:val="en-US"/>
@@ -34958,7 +35465,7 @@
         <w:lastRenderedPageBreak/>
         <w:t>Example 6 – Extending a non-core element</w:t>
       </w:r>
-      <w:bookmarkEnd w:id="100"/>
+      <w:bookmarkEnd w:id="88"/>
     </w:p>
     <w:p>
       <w:pPr>
@@ -35117,7 +35624,7 @@
           <w:lang w:val="en-US"/>
         </w:rPr>
       </w:pPr>
-      <w:bookmarkStart w:id="101" w:name="_Toc434750604"/>
+      <w:bookmarkStart w:id="89" w:name="_Toc434750604"/>
       <w:r>
         <w:rPr>
           <w:lang w:val="en-US"/>
@@ -35203,7 +35710,7 @@
         </w:rPr>
         <w:t xml:space="preserve"> Transition by package foo.</w:t>
       </w:r>
-      <w:bookmarkEnd w:id="101"/>
+      <w:bookmarkEnd w:id="89"/>
     </w:p>
     <w:p>
       <w:pPr>
@@ -35221,9 +35728,9 @@
           <w:lang w:val="en-US"/>
         </w:rPr>
       </w:pPr>
-      <w:bookmarkStart w:id="102" w:name="_Ref434228758"/>
-      <w:bookmarkStart w:id="103" w:name="_Ref434228792"/>
-      <w:bookmarkStart w:id="104" w:name="_Toc434750569"/>
+      <w:bookmarkStart w:id="90" w:name="_Ref434228758"/>
+      <w:bookmarkStart w:id="91" w:name="_Ref434228792"/>
+      <w:bookmarkStart w:id="92" w:name="_Toc434750569"/>
       <w:r>
         <w:rPr>
           <w:lang w:val="en-US"/>
@@ -35244,9 +35751,9 @@
         </w:rPr>
         <w:t xml:space="preserve"> information</w:t>
       </w:r>
-      <w:bookmarkEnd w:id="102"/>
-      <w:bookmarkEnd w:id="103"/>
-      <w:bookmarkEnd w:id="104"/>
+      <w:bookmarkEnd w:id="90"/>
+      <w:bookmarkEnd w:id="91"/>
+      <w:bookmarkEnd w:id="92"/>
     </w:p>
     <w:p>
       <w:pPr>
@@ -35296,14 +35803,14 @@
           <w:lang w:val="en-US"/>
         </w:rPr>
       </w:pPr>
-      <w:bookmarkStart w:id="105" w:name="_Toc434750570"/>
+      <w:bookmarkStart w:id="93" w:name="_Toc434750570"/>
       <w:r>
         <w:rPr>
           <w:lang w:val="en-US"/>
         </w:rPr>
         <w:t>Example 7 – Adding an enumeration</w:t>
       </w:r>
-      <w:bookmarkEnd w:id="105"/>
+      <w:bookmarkEnd w:id="93"/>
     </w:p>
     <w:p>
       <w:pPr>
@@ -35562,8 +36069,8 @@
           <w:lang w:val="en-US"/>
         </w:rPr>
       </w:pPr>
-      <w:bookmarkStart w:id="106" w:name="_Ref418687547"/>
-      <w:bookmarkStart w:id="107" w:name="_Toc434750605"/>
+      <w:bookmarkStart w:id="94" w:name="_Ref418687547"/>
+      <w:bookmarkStart w:id="95" w:name="_Toc434750605"/>
       <w:r>
         <w:rPr>
           <w:lang w:val="en-US"/>
@@ -35602,7 +36109,7 @@
         </w:rPr>
         <w:fldChar w:fldCharType="end"/>
       </w:r>
-      <w:bookmarkEnd w:id="106"/>
+      <w:bookmarkEnd w:id="94"/>
       <w:r>
         <w:rPr>
           <w:rFonts w:cs="Arial"/>
@@ -35659,7 +36166,7 @@
         </w:rPr>
         <w:t>.</w:t>
       </w:r>
-      <w:bookmarkEnd w:id="107"/>
+      <w:bookmarkEnd w:id="95"/>
     </w:p>
     <w:p>
       <w:pPr>
@@ -36254,8 +36761,8 @@
           <w:lang w:val="en-US"/>
         </w:rPr>
       </w:pPr>
-      <w:bookmarkStart w:id="108" w:name="_Ref418687571"/>
-      <w:bookmarkStart w:id="109" w:name="_Toc434750606"/>
+      <w:bookmarkStart w:id="96" w:name="_Ref418687571"/>
+      <w:bookmarkStart w:id="97" w:name="_Toc434750606"/>
       <w:r>
         <w:rPr>
           <w:lang w:val="en-US"/>
@@ -36294,7 +36801,7 @@
         </w:rPr>
         <w:fldChar w:fldCharType="end"/>
       </w:r>
-      <w:bookmarkEnd w:id="108"/>
+      <w:bookmarkEnd w:id="96"/>
       <w:r>
         <w:rPr>
           <w:rFonts w:cs="Arial"/>
@@ -36331,7 +36838,7 @@
         </w:rPr>
         <w:t>.</w:t>
       </w:r>
-      <w:bookmarkEnd w:id="109"/>
+      <w:bookmarkEnd w:id="97"/>
     </w:p>
     <w:p>
       <w:pPr>
@@ -36353,7 +36860,7 @@
           <w:lang w:val="en-US"/>
         </w:rPr>
       </w:pPr>
-      <w:bookmarkStart w:id="110" w:name="_Toc434750571"/>
+      <w:bookmarkStart w:id="98" w:name="_Toc434750571"/>
       <w:r>
         <w:rPr>
           <w:lang w:val="en-US"/>
@@ -36361,7 +36868,7 @@
         <w:lastRenderedPageBreak/>
         <w:t>Mappings</w:t>
       </w:r>
-      <w:bookmarkEnd w:id="110"/>
+      <w:bookmarkEnd w:id="98"/>
     </w:p>
     <w:p>
       <w:pPr>
@@ -36479,18 +36986,31 @@
           <w:lang w:val="en-US"/>
         </w:rPr>
       </w:pPr>
-      <w:bookmarkStart w:id="111" w:name="_Toc434750607"/>
+      <w:bookmarkStart w:id="99" w:name="_Toc434750607"/>
       <w:r>
         <w:t xml:space="preserve">Figure </w:t>
       </w:r>
-      <w:fldSimple w:instr=" SEQ Figure \* ARABIC ">
-        <w:r>
-          <w:rPr>
-            <w:noProof/>
-          </w:rPr>
-          <w:t>25</w:t>
-        </w:r>
-      </w:fldSimple>
+      <w:r>
+        <w:fldChar w:fldCharType="begin"/>
+      </w:r>
+      <w:r>
+        <w:instrText xml:space="preserve"> SEQ Figure \* ARABIC </w:instrText>
+      </w:r>
+      <w:r>
+        <w:fldChar w:fldCharType="separate"/>
+      </w:r>
+      <w:r>
+        <w:rPr>
+          <w:noProof/>
+        </w:rPr>
+        <w:t>25</w:t>
+      </w:r>
+      <w:r>
+        <w:rPr>
+          <w:noProof/>
+        </w:rPr>
+        <w:fldChar w:fldCharType="end"/>
+      </w:r>
       <w:r>
         <w:t xml:space="preserve"> </w:t>
       </w:r>
@@ -36500,7 +37020,7 @@
         </w:rPr>
         <w:t>Identifying the origin of classes from other packages</w:t>
       </w:r>
-      <w:bookmarkEnd w:id="111"/>
+      <w:bookmarkEnd w:id="99"/>
     </w:p>
     <w:p>
       <w:pPr>
@@ -36655,7 +37175,7 @@
           <w:lang w:val="en-US"/>
         </w:rPr>
       </w:pPr>
-      <w:bookmarkStart w:id="112" w:name="_Toc434750572"/>
+      <w:bookmarkStart w:id="100" w:name="_Toc434750572"/>
       <w:r>
         <w:rPr>
           <w:lang w:val="en-US"/>
@@ -36663,7 +37183,7 @@
         <w:lastRenderedPageBreak/>
         <w:t>Results</w:t>
       </w:r>
-      <w:bookmarkEnd w:id="112"/>
+      <w:bookmarkEnd w:id="100"/>
     </w:p>
     <w:p>
       <w:pPr>
@@ -36839,8 +37359,8 @@
           <w:lang w:val="en-US"/>
         </w:rPr>
       </w:pPr>
-      <w:bookmarkStart w:id="113" w:name="_Ref418688019"/>
-      <w:bookmarkStart w:id="114" w:name="_Toc434750608"/>
+      <w:bookmarkStart w:id="101" w:name="_Ref418688019"/>
+      <w:bookmarkStart w:id="102" w:name="_Toc434750608"/>
       <w:r>
         <w:rPr>
           <w:lang w:val="en-US"/>
@@ -36879,7 +37399,7 @@
         </w:rPr>
         <w:fldChar w:fldCharType="end"/>
       </w:r>
-      <w:bookmarkEnd w:id="113"/>
+      <w:bookmarkEnd w:id="101"/>
       <w:r>
         <w:rPr>
           <w:lang w:val="en-US"/>
@@ -36893,7 +37413,7 @@
         </w:rPr>
         <w:t>The complete description of the foo package</w:t>
       </w:r>
-      <w:bookmarkEnd w:id="114"/>
+      <w:bookmarkEnd w:id="102"/>
     </w:p>
     <w:p>
       <w:pPr>
@@ -37091,14 +37611,14 @@
           <w:lang w:val="en-US"/>
         </w:rPr>
       </w:pPr>
-      <w:bookmarkStart w:id="115" w:name="_Toc434750573"/>
+      <w:bookmarkStart w:id="103" w:name="_Toc434750573"/>
       <w:r>
         <w:rPr>
           <w:lang w:val="en-US"/>
         </w:rPr>
         <w:t>Validating the description</w:t>
       </w:r>
-      <w:bookmarkEnd w:id="115"/>
+      <w:bookmarkEnd w:id="103"/>
     </w:p>
     <w:p>
       <w:pPr>
@@ -37323,29 +37843,42 @@
           <w:i w:val="0"/>
         </w:rPr>
       </w:pPr>
-      <w:bookmarkStart w:id="116" w:name="_Ref418757155"/>
-      <w:bookmarkStart w:id="117" w:name="_Ref434741657"/>
-      <w:bookmarkStart w:id="118" w:name="_Toc434750609"/>
+      <w:bookmarkStart w:id="104" w:name="_Ref418757155"/>
+      <w:bookmarkStart w:id="105" w:name="_Ref434741657"/>
+      <w:bookmarkStart w:id="106" w:name="_Toc434750609"/>
       <w:r>
         <w:t xml:space="preserve">Figure </w:t>
       </w:r>
-      <w:fldSimple w:instr=" SEQ Figure \* ARABIC ">
-        <w:r>
-          <w:rPr>
-            <w:noProof/>
-          </w:rPr>
-          <w:t>27</w:t>
-        </w:r>
-      </w:fldSimple>
-      <w:bookmarkEnd w:id="116"/>
+      <w:r>
+        <w:fldChar w:fldCharType="begin"/>
+      </w:r>
+      <w:r>
+        <w:instrText xml:space="preserve"> SEQ Figure \* ARABIC </w:instrText>
+      </w:r>
+      <w:r>
+        <w:fldChar w:fldCharType="separate"/>
+      </w:r>
+      <w:r>
+        <w:rPr>
+          <w:noProof/>
+        </w:rPr>
+        <w:t>27</w:t>
+      </w:r>
+      <w:r>
+        <w:rPr>
+          <w:noProof/>
+        </w:rPr>
+        <w:fldChar w:fldCharType="end"/>
+      </w:r>
+      <w:bookmarkEnd w:id="104"/>
       <w:r>
         <w:rPr>
           <w:i w:val="0"/>
         </w:rPr>
         <w:t xml:space="preserve"> Validating the package description</w:t>
       </w:r>
-      <w:bookmarkEnd w:id="117"/>
-      <w:bookmarkEnd w:id="118"/>
+      <w:bookmarkEnd w:id="105"/>
+      <w:bookmarkEnd w:id="106"/>
     </w:p>
     <w:p/>
     <w:p>
@@ -37435,7 +37968,7 @@
           <w:lang w:val="en-US"/>
         </w:rPr>
       </w:pPr>
-      <w:bookmarkStart w:id="119" w:name="_Toc434750574"/>
+      <w:bookmarkStart w:id="107" w:name="_Toc434750574"/>
       <w:r>
         <w:rPr>
           <w:lang w:val="en-US"/>
@@ -37449,7 +37982,7 @@
         </w:rPr>
         <w:t>Deviser</w:t>
       </w:r>
-      <w:bookmarkEnd w:id="119"/>
+      <w:bookmarkEnd w:id="107"/>
     </w:p>
     <w:p>
       <w:pPr>
@@ -37574,14 +38107,14 @@
           <w:lang w:val="en-US"/>
         </w:rPr>
       </w:pPr>
-      <w:bookmarkStart w:id="120" w:name="_Toc434750575"/>
+      <w:bookmarkStart w:id="108" w:name="_Toc434750575"/>
       <w:r>
         <w:rPr>
           <w:lang w:val="en-US"/>
         </w:rPr>
         <w:t>View UML diagrams.</w:t>
       </w:r>
-      <w:bookmarkEnd w:id="120"/>
+      <w:bookmarkEnd w:id="108"/>
     </w:p>
     <w:p>
       <w:pPr>
@@ -37859,24 +38392,37 @@
       <w:pPr>
         <w:pStyle w:val="Caption"/>
       </w:pPr>
-      <w:bookmarkStart w:id="121" w:name="_Ref434747099"/>
-      <w:bookmarkStart w:id="122" w:name="_Toc434750610"/>
+      <w:bookmarkStart w:id="109" w:name="_Ref434747099"/>
+      <w:bookmarkStart w:id="110" w:name="_Toc434750610"/>
       <w:r>
         <w:t xml:space="preserve">Figure </w:t>
       </w:r>
-      <w:fldSimple w:instr=" SEQ Figure \* ARABIC ">
-        <w:r>
-          <w:rPr>
-            <w:noProof/>
-          </w:rPr>
-          <w:t>28</w:t>
-        </w:r>
-      </w:fldSimple>
-      <w:bookmarkEnd w:id="121"/>
+      <w:r>
+        <w:fldChar w:fldCharType="begin"/>
+      </w:r>
+      <w:r>
+        <w:instrText xml:space="preserve"> SEQ Figure \* ARABIC </w:instrText>
+      </w:r>
+      <w:r>
+        <w:fldChar w:fldCharType="separate"/>
+      </w:r>
+      <w:r>
+        <w:rPr>
+          <w:noProof/>
+        </w:rPr>
+        <w:t>28</w:t>
+      </w:r>
+      <w:r>
+        <w:rPr>
+          <w:noProof/>
+        </w:rPr>
+        <w:fldChar w:fldCharType="end"/>
+      </w:r>
+      <w:bookmarkEnd w:id="109"/>
       <w:r>
         <w:t>: The UML window</w:t>
       </w:r>
-      <w:bookmarkEnd w:id="122"/>
+      <w:bookmarkEnd w:id="110"/>
     </w:p>
     <w:p>
       <w:pPr>
@@ -38051,20 +38597,33 @@
           <w:lang w:val="en-US"/>
         </w:rPr>
       </w:pPr>
-      <w:bookmarkStart w:id="123" w:name="_Ref434747323"/>
-      <w:bookmarkStart w:id="124" w:name="_Toc434750611"/>
+      <w:bookmarkStart w:id="111" w:name="_Ref434747323"/>
+      <w:bookmarkStart w:id="112" w:name="_Toc434750611"/>
       <w:r>
         <w:t xml:space="preserve">Figure </w:t>
       </w:r>
-      <w:fldSimple w:instr=" SEQ Figure \* ARABIC ">
-        <w:r>
-          <w:rPr>
-            <w:noProof/>
-          </w:rPr>
-          <w:t>29</w:t>
-        </w:r>
-      </w:fldSimple>
-      <w:bookmarkEnd w:id="123"/>
+      <w:r>
+        <w:fldChar w:fldCharType="begin"/>
+      </w:r>
+      <w:r>
+        <w:instrText xml:space="preserve"> SEQ Figure \* ARABIC </w:instrText>
+      </w:r>
+      <w:r>
+        <w:fldChar w:fldCharType="separate"/>
+      </w:r>
+      <w:r>
+        <w:rPr>
+          <w:noProof/>
+        </w:rPr>
+        <w:t>29</w:t>
+      </w:r>
+      <w:r>
+        <w:rPr>
+          <w:noProof/>
+        </w:rPr>
+        <w:fldChar w:fldCharType="end"/>
+      </w:r>
+      <w:bookmarkEnd w:id="111"/>
       <w:r>
         <w:t xml:space="preserve">: The </w:t>
       </w:r>
@@ -38076,7 +38635,7 @@
       <w:r>
         <w:t xml:space="preserve"> text representation of the diagram</w:t>
       </w:r>
-      <w:bookmarkEnd w:id="124"/>
+      <w:bookmarkEnd w:id="112"/>
     </w:p>
     <w:p>
       <w:pPr>
@@ -38311,7 +38870,7 @@
           <w:lang w:val="en-US"/>
         </w:rPr>
       </w:pPr>
-      <w:bookmarkStart w:id="125" w:name="_Toc434750576"/>
+      <w:bookmarkStart w:id="113" w:name="_Toc434750576"/>
       <w:r>
         <w:rPr>
           <w:lang w:val="en-US"/>
@@ -38333,7 +38892,7 @@
         </w:rPr>
         <w:t xml:space="preserve"> package code.</w:t>
       </w:r>
-      <w:bookmarkEnd w:id="125"/>
+      <w:bookmarkEnd w:id="113"/>
     </w:p>
     <w:p>
       <w:pPr>
@@ -38562,21 +39121,34 @@
           <w:lang w:val="en-US"/>
         </w:rPr>
       </w:pPr>
-      <w:bookmarkStart w:id="126" w:name="_Ref418753649"/>
-      <w:bookmarkStart w:id="127" w:name="_Ref418753639"/>
-      <w:bookmarkStart w:id="128" w:name="_Toc434750612"/>
+      <w:bookmarkStart w:id="114" w:name="_Ref418753649"/>
+      <w:bookmarkStart w:id="115" w:name="_Ref418753639"/>
+      <w:bookmarkStart w:id="116" w:name="_Toc434750612"/>
       <w:r>
         <w:t xml:space="preserve">Figure </w:t>
       </w:r>
-      <w:fldSimple w:instr=" SEQ Figure \* ARABIC ">
-        <w:r>
-          <w:rPr>
-            <w:noProof/>
-          </w:rPr>
-          <w:t>30</w:t>
-        </w:r>
-      </w:fldSimple>
-      <w:bookmarkEnd w:id="126"/>
+      <w:r>
+        <w:fldChar w:fldCharType="begin"/>
+      </w:r>
+      <w:r>
+        <w:instrText xml:space="preserve"> SEQ Figure \* ARABIC </w:instrText>
+      </w:r>
+      <w:r>
+        <w:fldChar w:fldCharType="separate"/>
+      </w:r>
+      <w:r>
+        <w:rPr>
+          <w:noProof/>
+        </w:rPr>
+        <w:t>30</w:t>
+      </w:r>
+      <w:r>
+        <w:rPr>
+          <w:noProof/>
+        </w:rPr>
+        <w:fldChar w:fldCharType="end"/>
+      </w:r>
+      <w:bookmarkEnd w:id="114"/>
       <w:r>
         <w:t xml:space="preserve"> </w:t>
       </w:r>
@@ -38586,8 +39158,8 @@
         </w:rPr>
         <w:t>The Generate window</w:t>
       </w:r>
-      <w:bookmarkEnd w:id="127"/>
-      <w:bookmarkEnd w:id="128"/>
+      <w:bookmarkEnd w:id="115"/>
+      <w:bookmarkEnd w:id="116"/>
     </w:p>
     <w:p>
       <w:pPr>
@@ -38609,7 +39181,7 @@
           <w:lang w:val="en-US"/>
         </w:rPr>
       </w:pPr>
-      <w:bookmarkStart w:id="129" w:name="_Toc434750577"/>
+      <w:bookmarkStart w:id="117" w:name="_Toc434750577"/>
       <w:r>
         <w:rPr>
           <w:lang w:val="en-US"/>
@@ -38617,7 +39189,7 @@
         <w:lastRenderedPageBreak/>
         <w:t>Generate basic specification documentation.</w:t>
       </w:r>
-      <w:bookmarkEnd w:id="129"/>
+      <w:bookmarkEnd w:id="117"/>
     </w:p>
     <w:p>
       <w:pPr>
@@ -38982,7 +39554,7 @@
           <w:lang w:val="en-US"/>
         </w:rPr>
       </w:pPr>
-      <w:bookmarkStart w:id="130" w:name="_Toc434750578"/>
+      <w:bookmarkStart w:id="118" w:name="_Toc434750578"/>
       <w:r>
         <w:rPr>
           <w:lang w:val="en-US"/>
@@ -39003,7 +39575,7 @@
         </w:rPr>
         <w:t>.</w:t>
       </w:r>
-      <w:bookmarkEnd w:id="130"/>
+      <w:bookmarkEnd w:id="118"/>
     </w:p>
     <w:p>
       <w:pPr>
@@ -39173,20 +39745,33 @@
       <w:pPr>
         <w:pStyle w:val="Caption"/>
       </w:pPr>
-      <w:bookmarkStart w:id="131" w:name="_Ref418753889"/>
-      <w:bookmarkStart w:id="132" w:name="_Toc434750613"/>
+      <w:bookmarkStart w:id="119" w:name="_Ref418753889"/>
+      <w:bookmarkStart w:id="120" w:name="_Toc434750613"/>
       <w:r>
         <w:t xml:space="preserve">Figure </w:t>
       </w:r>
-      <w:fldSimple w:instr=" SEQ Figure \* ARABIC ">
-        <w:r>
-          <w:rPr>
-            <w:noProof/>
-          </w:rPr>
-          <w:t>31</w:t>
-        </w:r>
-      </w:fldSimple>
-      <w:bookmarkEnd w:id="131"/>
+      <w:r>
+        <w:fldChar w:fldCharType="begin"/>
+      </w:r>
+      <w:r>
+        <w:instrText xml:space="preserve"> SEQ Figure \* ARABIC </w:instrText>
+      </w:r>
+      <w:r>
+        <w:fldChar w:fldCharType="separate"/>
+      </w:r>
+      <w:r>
+        <w:rPr>
+          <w:noProof/>
+        </w:rPr>
+        <w:t>31</w:t>
+      </w:r>
+      <w:r>
+        <w:rPr>
+          <w:noProof/>
+        </w:rPr>
+        <w:fldChar w:fldCharType="end"/>
+      </w:r>
+      <w:bookmarkEnd w:id="119"/>
       <w:r>
         <w:t xml:space="preserve"> </w:t>
       </w:r>
@@ -39210,7 +39795,7 @@
         </w:rPr>
         <w:t xml:space="preserve"> tab selected on the Generate window.</w:t>
       </w:r>
-      <w:bookmarkEnd w:id="132"/>
+      <w:bookmarkEnd w:id="120"/>
     </w:p>
     <w:p>
       <w:pPr>
@@ -39481,14 +40066,14 @@
           <w:lang w:val="en-US"/>
         </w:rPr>
       </w:pPr>
-      <w:bookmarkStart w:id="133" w:name="_Toc434750579"/>
+      <w:bookmarkStart w:id="121" w:name="_Toc434750579"/>
       <w:r>
         <w:rPr>
           <w:lang w:val="en-US"/>
         </w:rPr>
         <w:t>Command line</w:t>
       </w:r>
-      <w:bookmarkEnd w:id="133"/>
+      <w:bookmarkEnd w:id="121"/>
     </w:p>
     <w:p>
       <w:pPr>
@@ -39913,8 +40498,8 @@
           <w:lang w:val="en-US"/>
         </w:rPr>
       </w:pPr>
-      <w:bookmarkStart w:id="134" w:name="_Ref419807090"/>
-      <w:bookmarkStart w:id="135" w:name="_Toc434750580"/>
+      <w:bookmarkStart w:id="122" w:name="_Ref419807090"/>
+      <w:bookmarkStart w:id="123" w:name="_Toc434750580"/>
       <w:r>
         <w:rPr>
           <w:lang w:val="en-US"/>
@@ -39922,8 +40507,8 @@
         <w:lastRenderedPageBreak/>
         <w:t>Appendix A</w:t>
       </w:r>
-      <w:bookmarkEnd w:id="134"/>
-      <w:bookmarkEnd w:id="135"/>
+      <w:bookmarkEnd w:id="122"/>
+      <w:bookmarkEnd w:id="123"/>
     </w:p>
     <w:p>
       <w:pPr>
@@ -47710,16 +48295,16 @@
           <w:lang w:val="en-US"/>
         </w:rPr>
       </w:pPr>
-      <w:bookmarkStart w:id="136" w:name="_Ref433984413"/>
-      <w:bookmarkStart w:id="137" w:name="_Toc434750581"/>
+      <w:bookmarkStart w:id="124" w:name="_Ref433984413"/>
+      <w:bookmarkStart w:id="125" w:name="_Toc434750581"/>
       <w:r>
         <w:rPr>
           <w:lang w:val="en-US"/>
         </w:rPr>
         <w:t>Appendix B</w:t>
       </w:r>
-      <w:bookmarkEnd w:id="136"/>
-      <w:bookmarkEnd w:id="137"/>
+      <w:bookmarkEnd w:id="124"/>
+      <w:bookmarkEnd w:id="125"/>
     </w:p>
     <w:p>
       <w:pPr>
@@ -48358,7 +48943,7 @@
         </w:rPr>
       </w:pPr>
     </w:p>
-    <w:bookmarkStart w:id="138" w:name="_Toc434750582" w:displacedByCustomXml="next"/>
+    <w:bookmarkStart w:id="126" w:name="_Toc434750582" w:displacedByCustomXml="next"/>
     <w:sdt>
       <w:sdtPr>
         <w:rPr>
@@ -48373,6 +48958,7 @@
           <w:docPartUnique/>
         </w:docPartObj>
       </w:sdtPr>
+      <w:sdtEndPr/>
       <w:sdtContent>
         <w:p>
           <w:pPr>
@@ -48384,7 +48970,7 @@
           <w:r>
             <w:t>s</w:t>
           </w:r>
-          <w:bookmarkEnd w:id="138"/>
+          <w:bookmarkEnd w:id="126"/>
         </w:p>
         <w:sdt>
           <w:sdtPr>
@@ -48400,6 +48986,7 @@
               <w:docPartUnique/>
             </w:docPartObj>
           </w:sdtPr>
+          <w:sdtEndPr/>
           <w:sdtContent>
             <w:p>
               <w:pPr>
@@ -48415,6 +49002,7 @@
                 <w:id w:val="478581198"/>
                 <w:bibliography/>
               </w:sdtPr>
+              <w:sdtEndPr/>
               <w:sdtContent>
                 <w:p>
                   <w:pPr>
@@ -48862,7 +49450,7 @@
           <w:rPr>
             <w:noProof/>
           </w:rPr>
-          <w:t>26</w:t>
+          <w:t>33</w:t>
         </w:r>
         <w:r>
           <w:rPr>
@@ -52397,7 +52985,7 @@
 </file>
 
 <file path=customXml/itemProps1.xml><?xml version="1.0" encoding="utf-8"?>
-<ds:datastoreItem xmlns:ds="http://schemas.openxmlformats.org/officeDocument/2006/customXml" ds:itemID="{8913A341-0FC5-454D-8B62-D0A3263F96D4}">
+<ds:datastoreItem xmlns:ds="http://schemas.openxmlformats.org/officeDocument/2006/customXml" ds:itemID="{C358EEA8-CB66-4833-9060-A79EB7011B10}">
   <ds:schemaRefs>
     <ds:schemaRef ds:uri="http://schemas.openxmlformats.org/officeDocument/2006/bibliography"/>
   </ds:schemaRefs>

</xml_diff>